<commit_message>
Livrables de planification du budget complets
</commit_message>
<xml_diff>
--- a/ressources et autres/Devis.docx
+++ b/ressources et autres/Devis.docx
@@ -38,6 +38,14 @@
                 <w:lang w:val="fr-FR"/>
               </w:rPr>
             </w:pPr>
+            <w:r>
+              <w:rPr>
+                <w:lang w:val="fr-FR"/>
+              </w:rPr>
+              <w:t>CES’ESPORT</w:t>
+            </w:r>
+            <w:bookmarkStart w:id="0" w:name="_GoBack"/>
+            <w:bookmarkEnd w:id="0"/>
           </w:p>
         </w:tc>
         <w:tc>
@@ -162,11 +170,8 @@
       <w:tblGrid>
         <w:gridCol w:w="1049"/>
         <w:gridCol w:w="2443"/>
-        <w:gridCol w:w="1917"/>
-        <w:gridCol w:w="1409"/>
-        <w:gridCol w:w="229"/>
-        <w:gridCol w:w="1409"/>
-        <w:gridCol w:w="2229"/>
+        <w:gridCol w:w="3555"/>
+        <w:gridCol w:w="3638"/>
       </w:tblGrid>
       <w:tr>
         <w:trPr>
@@ -235,7 +240,6 @@
         <w:tc>
           <w:tcPr>
             <w:tcW w:w="3555" w:type="dxa"/>
-            <w:gridSpan w:val="3"/>
             <w:tcBorders>
               <w:top w:val="single" w:sz="4" w:space="0" w:color="B0CCB0" w:themeColor="accent2"/>
               <w:left w:val="single" w:sz="4" w:space="0" w:color="B0CCB0" w:themeColor="accent2"/>
@@ -265,7 +269,6 @@
         <w:tc>
           <w:tcPr>
             <w:tcW w:w="3638" w:type="dxa"/>
-            <w:gridSpan w:val="2"/>
             <w:tcBorders>
               <w:top w:val="single" w:sz="4" w:space="0" w:color="B0CCB0" w:themeColor="accent2"/>
               <w:left w:val="single" w:sz="4" w:space="0" w:color="B0CCB0" w:themeColor="accent2"/>
@@ -344,7 +347,6 @@
         <w:tc>
           <w:tcPr>
             <w:tcW w:w="3555" w:type="dxa"/>
-            <w:gridSpan w:val="3"/>
             <w:tcBorders>
               <w:top w:val="single" w:sz="4" w:space="0" w:color="B0CCB0" w:themeColor="accent2"/>
               <w:left w:val="single" w:sz="4" w:space="0" w:color="B0CCB0" w:themeColor="accent2"/>
@@ -371,7 +373,6 @@
         <w:tc>
           <w:tcPr>
             <w:tcW w:w="3638" w:type="dxa"/>
-            <w:gridSpan w:val="2"/>
             <w:tcBorders>
               <w:top w:val="single" w:sz="4" w:space="0" w:color="B0CCB0" w:themeColor="accent2"/>
               <w:left w:val="single" w:sz="4" w:space="0" w:color="B0CCB0" w:themeColor="accent2"/>
@@ -459,7 +460,6 @@
         <w:tc>
           <w:tcPr>
             <w:tcW w:w="3555" w:type="dxa"/>
-            <w:gridSpan w:val="3"/>
             <w:tcBorders>
               <w:top w:val="nil"/>
               <w:left w:val="single" w:sz="4" w:space="0" w:color="B0CCB0" w:themeColor="accent2"/>
@@ -492,7 +492,6 @@
         <w:tc>
           <w:tcPr>
             <w:tcW w:w="3638" w:type="dxa"/>
-            <w:gridSpan w:val="2"/>
             <w:tcBorders>
               <w:top w:val="nil"/>
               <w:left w:val="single" w:sz="4" w:space="0" w:color="B0CCB0" w:themeColor="accent2"/>
@@ -514,6 +513,12 @@
                 <w:lang w:val="fr-FR"/>
               </w:rPr>
             </w:pPr>
+            <w:r>
+              <w:rPr>
+                <w:lang w:val="fr-FR"/>
+              </w:rPr>
+              <w:t>2 000 €</w:t>
+            </w:r>
           </w:p>
         </w:tc>
       </w:tr>
@@ -542,6 +547,12 @@
                 <w:lang w:val="fr-FR"/>
               </w:rPr>
             </w:pPr>
+            <w:r>
+              <w:rPr>
+                <w:lang w:val="fr-FR"/>
+              </w:rPr>
+              <w:t>3</w:t>
+            </w:r>
           </w:p>
         </w:tc>
         <w:tc>
@@ -563,12 +574,17 @@
                 <w:lang w:val="fr-FR"/>
               </w:rPr>
             </w:pPr>
+            <w:r>
+              <w:rPr>
+                <w:lang w:val="fr-FR"/>
+              </w:rPr>
+              <w:t>Switch 3650 – 24 PS</w:t>
+            </w:r>
           </w:p>
         </w:tc>
         <w:tc>
           <w:tcPr>
             <w:tcW w:w="3555" w:type="dxa"/>
-            <w:gridSpan w:val="3"/>
             <w:tcBorders>
               <w:top w:val="nil"/>
               <w:left w:val="single" w:sz="4" w:space="0" w:color="B0CCB0" w:themeColor="accent2"/>
@@ -590,12 +606,17 @@
                 <w:lang w:val="fr-FR"/>
               </w:rPr>
             </w:pPr>
+            <w:r>
+              <w:rPr>
+                <w:lang w:val="fr-FR"/>
+              </w:rPr>
+              <w:t>2 300 €</w:t>
+            </w:r>
           </w:p>
         </w:tc>
         <w:tc>
           <w:tcPr>
             <w:tcW w:w="3638" w:type="dxa"/>
-            <w:gridSpan w:val="2"/>
             <w:tcBorders>
               <w:top w:val="nil"/>
               <w:left w:val="single" w:sz="4" w:space="0" w:color="B0CCB0" w:themeColor="accent2"/>
@@ -617,6 +638,12 @@
                 <w:lang w:val="fr-FR"/>
               </w:rPr>
             </w:pPr>
+            <w:r>
+              <w:rPr>
+                <w:lang w:val="fr-FR"/>
+              </w:rPr>
+              <w:t>6 900 €</w:t>
+            </w:r>
           </w:p>
         </w:tc>
       </w:tr>
@@ -645,6 +672,12 @@
                 <w:lang w:val="fr-FR"/>
               </w:rPr>
             </w:pPr>
+            <w:r>
+              <w:rPr>
+                <w:lang w:val="fr-FR"/>
+              </w:rPr>
+              <w:t>28</w:t>
+            </w:r>
           </w:p>
         </w:tc>
         <w:tc>
@@ -666,12 +699,17 @@
                 <w:lang w:val="fr-FR"/>
               </w:rPr>
             </w:pPr>
+            <w:r>
+              <w:rPr>
+                <w:lang w:val="fr-FR"/>
+              </w:rPr>
+              <w:t>Switch 2950 T</w:t>
+            </w:r>
           </w:p>
         </w:tc>
         <w:tc>
           <w:tcPr>
             <w:tcW w:w="3555" w:type="dxa"/>
-            <w:gridSpan w:val="3"/>
             <w:tcBorders>
               <w:top w:val="nil"/>
               <w:left w:val="single" w:sz="4" w:space="0" w:color="B0CCB0" w:themeColor="accent2"/>
@@ -693,12 +731,17 @@
                 <w:lang w:val="fr-FR"/>
               </w:rPr>
             </w:pPr>
+            <w:r>
+              <w:rPr>
+                <w:lang w:val="fr-FR"/>
+              </w:rPr>
+              <w:t>600 €</w:t>
+            </w:r>
           </w:p>
         </w:tc>
         <w:tc>
           <w:tcPr>
             <w:tcW w:w="3638" w:type="dxa"/>
-            <w:gridSpan w:val="2"/>
             <w:tcBorders>
               <w:top w:val="nil"/>
               <w:left w:val="single" w:sz="4" w:space="0" w:color="B0CCB0" w:themeColor="accent2"/>
@@ -720,6 +763,12 @@
                 <w:lang w:val="fr-FR"/>
               </w:rPr>
             </w:pPr>
+            <w:r>
+              <w:rPr>
+                <w:lang w:val="fr-FR"/>
+              </w:rPr>
+              <w:t>16 800 €</w:t>
+            </w:r>
           </w:p>
         </w:tc>
       </w:tr>
@@ -748,6 +797,12 @@
                 <w:lang w:val="fr-FR"/>
               </w:rPr>
             </w:pPr>
+            <w:r>
+              <w:rPr>
+                <w:lang w:val="fr-FR"/>
+              </w:rPr>
+              <w:t>3</w:t>
+            </w:r>
           </w:p>
         </w:tc>
         <w:tc>
@@ -769,12 +824,17 @@
                 <w:lang w:val="fr-FR"/>
               </w:rPr>
             </w:pPr>
+            <w:r>
+              <w:rPr>
+                <w:lang w:val="fr-FR"/>
+              </w:rPr>
+              <w:t>Routeur</w:t>
+            </w:r>
           </w:p>
         </w:tc>
         <w:tc>
           <w:tcPr>
             <w:tcW w:w="3555" w:type="dxa"/>
-            <w:gridSpan w:val="3"/>
             <w:tcBorders>
               <w:top w:val="nil"/>
               <w:left w:val="single" w:sz="4" w:space="0" w:color="B0CCB0" w:themeColor="accent2"/>
@@ -796,12 +856,17 @@
                 <w:lang w:val="fr-FR"/>
               </w:rPr>
             </w:pPr>
+            <w:r>
+              <w:rPr>
+                <w:lang w:val="fr-FR"/>
+              </w:rPr>
+              <w:t>1 000 €</w:t>
+            </w:r>
           </w:p>
         </w:tc>
         <w:tc>
           <w:tcPr>
             <w:tcW w:w="3638" w:type="dxa"/>
-            <w:gridSpan w:val="2"/>
             <w:tcBorders>
               <w:top w:val="nil"/>
               <w:left w:val="single" w:sz="4" w:space="0" w:color="B0CCB0" w:themeColor="accent2"/>
@@ -823,6 +888,12 @@
                 <w:lang w:val="fr-FR"/>
               </w:rPr>
             </w:pPr>
+            <w:r>
+              <w:rPr>
+                <w:lang w:val="fr-FR"/>
+              </w:rPr>
+              <w:t>3 000 €</w:t>
+            </w:r>
           </w:p>
         </w:tc>
       </w:tr>
@@ -851,6 +922,12 @@
                 <w:lang w:val="fr-FR"/>
               </w:rPr>
             </w:pPr>
+            <w:r>
+              <w:rPr>
+                <w:lang w:val="fr-FR"/>
+              </w:rPr>
+              <w:t>1</w:t>
+            </w:r>
           </w:p>
         </w:tc>
         <w:tc>
@@ -872,12 +949,17 @@
                 <w:lang w:val="fr-FR"/>
               </w:rPr>
             </w:pPr>
+            <w:r>
+              <w:rPr>
+                <w:lang w:val="fr-FR"/>
+              </w:rPr>
+              <w:t>Routeur Wifi</w:t>
+            </w:r>
           </w:p>
         </w:tc>
         <w:tc>
           <w:tcPr>
             <w:tcW w:w="3555" w:type="dxa"/>
-            <w:gridSpan w:val="3"/>
             <w:tcBorders>
               <w:top w:val="nil"/>
               <w:left w:val="single" w:sz="4" w:space="0" w:color="B0CCB0" w:themeColor="accent2"/>
@@ -899,12 +981,29 @@
                 <w:lang w:val="fr-FR"/>
               </w:rPr>
             </w:pPr>
+            <w:r>
+              <w:rPr>
+                <w:lang w:val="fr-FR"/>
+              </w:rPr>
+              <w:t>1</w:t>
+            </w:r>
+            <w:r>
+              <w:rPr>
+                <w:lang w:val="fr-FR"/>
+              </w:rPr>
+              <w:t>34</w:t>
+            </w:r>
+            <w:r>
+              <w:rPr>
+                <w:lang w:val="fr-FR"/>
+              </w:rPr>
+              <w:t xml:space="preserve"> €</w:t>
+            </w:r>
           </w:p>
         </w:tc>
         <w:tc>
           <w:tcPr>
             <w:tcW w:w="3638" w:type="dxa"/>
-            <w:gridSpan w:val="2"/>
             <w:tcBorders>
               <w:top w:val="nil"/>
               <w:left w:val="single" w:sz="4" w:space="0" w:color="B0CCB0" w:themeColor="accent2"/>
@@ -926,6 +1025,12 @@
                 <w:lang w:val="fr-FR"/>
               </w:rPr>
             </w:pPr>
+            <w:r>
+              <w:rPr>
+                <w:lang w:val="fr-FR"/>
+              </w:rPr>
+              <w:t>150 €</w:t>
+            </w:r>
           </w:p>
         </w:tc>
       </w:tr>
@@ -954,6 +1059,12 @@
                 <w:lang w:val="fr-FR"/>
               </w:rPr>
             </w:pPr>
+            <w:r>
+              <w:rPr>
+                <w:lang w:val="fr-FR"/>
+              </w:rPr>
+              <w:t>1</w:t>
+            </w:r>
           </w:p>
         </w:tc>
         <w:tc>
@@ -975,12 +1086,17 @@
                 <w:lang w:val="fr-FR"/>
               </w:rPr>
             </w:pPr>
+            <w:r>
+              <w:rPr>
+                <w:lang w:val="fr-FR"/>
+              </w:rPr>
+              <w:t>Switch wifi</w:t>
+            </w:r>
           </w:p>
         </w:tc>
         <w:tc>
           <w:tcPr>
             <w:tcW w:w="3555" w:type="dxa"/>
-            <w:gridSpan w:val="3"/>
             <w:tcBorders>
               <w:top w:val="nil"/>
               <w:left w:val="single" w:sz="4" w:space="0" w:color="B0CCB0" w:themeColor="accent2"/>
@@ -1002,12 +1118,17 @@
                 <w:lang w:val="fr-FR"/>
               </w:rPr>
             </w:pPr>
+            <w:r>
+              <w:rPr>
+                <w:lang w:val="fr-FR"/>
+              </w:rPr>
+              <w:t>200 €</w:t>
+            </w:r>
           </w:p>
         </w:tc>
         <w:tc>
           <w:tcPr>
             <w:tcW w:w="3638" w:type="dxa"/>
-            <w:gridSpan w:val="2"/>
             <w:tcBorders>
               <w:top w:val="nil"/>
               <w:left w:val="single" w:sz="4" w:space="0" w:color="B0CCB0" w:themeColor="accent2"/>
@@ -1029,6 +1150,12 @@
                 <w:lang w:val="fr-FR"/>
               </w:rPr>
             </w:pPr>
+            <w:r>
+              <w:rPr>
+                <w:lang w:val="fr-FR"/>
+              </w:rPr>
+              <w:t>200 €</w:t>
+            </w:r>
           </w:p>
         </w:tc>
       </w:tr>
@@ -1057,7 +1184,6 @@
                 <w:lang w:val="fr-FR"/>
               </w:rPr>
             </w:pPr>
-            <w:bookmarkStart w:id="0" w:name="_GoBack" w:colFirst="2" w:colLast="2"/>
           </w:p>
         </w:tc>
         <w:tc>
@@ -1079,12 +1205,17 @@
                 <w:lang w:val="fr-FR"/>
               </w:rPr>
             </w:pPr>
+            <w:r>
+              <w:rPr>
+                <w:lang w:val="fr-FR"/>
+              </w:rPr>
+              <w:t>Câbles RJ45</w:t>
+            </w:r>
           </w:p>
         </w:tc>
         <w:tc>
           <w:tcPr>
             <w:tcW w:w="3555" w:type="dxa"/>
-            <w:gridSpan w:val="3"/>
             <w:tcBorders>
               <w:top w:val="nil"/>
               <w:left w:val="single" w:sz="4" w:space="0" w:color="B0CCB0" w:themeColor="accent2"/>
@@ -1106,12 +1237,17 @@
                 <w:lang w:val="fr-FR"/>
               </w:rPr>
             </w:pPr>
+            <w:r>
+              <w:rPr>
+                <w:lang w:val="fr-FR"/>
+              </w:rPr>
+              <w:t>38, 80 € pour 30 m</w:t>
+            </w:r>
           </w:p>
         </w:tc>
         <w:tc>
           <w:tcPr>
             <w:tcW w:w="3638" w:type="dxa"/>
-            <w:gridSpan w:val="2"/>
             <w:tcBorders>
               <w:top w:val="nil"/>
               <w:left w:val="single" w:sz="4" w:space="0" w:color="B0CCB0" w:themeColor="accent2"/>
@@ -1133,136 +1269,12 @@
                 <w:lang w:val="fr-FR"/>
               </w:rPr>
             </w:pPr>
-          </w:p>
-        </w:tc>
-      </w:tr>
-      <w:bookmarkEnd w:id="0"/>
-      <w:tr>
-        <w:trPr>
-          <w:cantSplit/>
-          <w:trHeight w:val="216"/>
-          <w:jc w:val="center"/>
-        </w:trPr>
-        <w:tc>
-          <w:tcPr>
-            <w:tcW w:w="1049" w:type="dxa"/>
-            <w:tcBorders>
-              <w:top w:val="nil"/>
-              <w:left w:val="single" w:sz="4" w:space="0" w:color="B0CCB0" w:themeColor="accent2"/>
-              <w:bottom w:val="nil"/>
-              <w:right w:val="single" w:sz="4" w:space="0" w:color="B0CCB0" w:themeColor="accent2"/>
-            </w:tcBorders>
-            <w:shd w:val="clear" w:color="auto" w:fill="auto"/>
-            <w:vAlign w:val="center"/>
-          </w:tcPr>
-          <w:p>
-            <w:pPr>
-              <w:jc w:val="center"/>
-              <w:rPr>
-                <w:lang w:val="fr-FR"/>
-              </w:rPr>
-            </w:pPr>
-          </w:p>
-        </w:tc>
-        <w:tc>
-          <w:tcPr>
-            <w:tcW w:w="2443" w:type="dxa"/>
-            <w:tcBorders>
-              <w:top w:val="nil"/>
-              <w:left w:val="single" w:sz="4" w:space="0" w:color="B0CCB0" w:themeColor="accent2"/>
-              <w:bottom w:val="nil"/>
-              <w:right w:val="single" w:sz="4" w:space="0" w:color="B0CCB0" w:themeColor="accent2"/>
-            </w:tcBorders>
-            <w:shd w:val="clear" w:color="auto" w:fill="auto"/>
-            <w:vAlign w:val="center"/>
-          </w:tcPr>
-          <w:p>
-            <w:pPr>
-              <w:jc w:val="center"/>
-              <w:rPr>
-                <w:lang w:val="fr-FR"/>
-              </w:rPr>
-            </w:pPr>
-          </w:p>
-        </w:tc>
-        <w:tc>
-          <w:tcPr>
-            <w:tcW w:w="1917" w:type="dxa"/>
-            <w:tcBorders>
-              <w:top w:val="nil"/>
-              <w:left w:val="single" w:sz="4" w:space="0" w:color="B0CCB0" w:themeColor="accent2"/>
-              <w:bottom w:val="nil"/>
-              <w:right w:val="single" w:sz="4" w:space="0" w:color="B0CCB0" w:themeColor="accent2"/>
-            </w:tcBorders>
-            <w:shd w:val="clear" w:color="auto" w:fill="auto"/>
-            <w:tcMar>
-              <w:left w:w="216" w:type="dxa"/>
-              <w:right w:w="216" w:type="dxa"/>
-            </w:tcMar>
-            <w:vAlign w:val="center"/>
-          </w:tcPr>
-          <w:p>
-            <w:pPr>
-              <w:pStyle w:val="Amount"/>
-              <w:jc w:val="center"/>
-              <w:rPr>
-                <w:lang w:val="fr-FR"/>
-              </w:rPr>
-            </w:pPr>
-          </w:p>
-        </w:tc>
-        <w:tc>
-          <w:tcPr>
-            <w:tcW w:w="1638" w:type="dxa"/>
-            <w:gridSpan w:val="2"/>
-            <w:tcBorders>
-              <w:top w:val="nil"/>
-              <w:left w:val="single" w:sz="4" w:space="0" w:color="B0CCB0" w:themeColor="accent2"/>
-              <w:bottom w:val="nil"/>
-              <w:right w:val="single" w:sz="4" w:space="0" w:color="B0CCB0" w:themeColor="accent2"/>
-            </w:tcBorders>
-            <w:shd w:val="clear" w:color="auto" w:fill="auto"/>
-            <w:tcMar>
-              <w:left w:w="216" w:type="dxa"/>
-              <w:right w:w="216" w:type="dxa"/>
-            </w:tcMar>
-            <w:vAlign w:val="center"/>
-          </w:tcPr>
-          <w:p>
-            <w:pPr>
-              <w:pStyle w:val="Amount"/>
-              <w:jc w:val="center"/>
-              <w:rPr>
-                <w:lang w:val="fr-FR"/>
-              </w:rPr>
-            </w:pPr>
-          </w:p>
-        </w:tc>
-        <w:tc>
-          <w:tcPr>
-            <w:tcW w:w="3638" w:type="dxa"/>
-            <w:gridSpan w:val="2"/>
-            <w:tcBorders>
-              <w:top w:val="nil"/>
-              <w:left w:val="single" w:sz="4" w:space="0" w:color="B0CCB0" w:themeColor="accent2"/>
-              <w:bottom w:val="nil"/>
-              <w:right w:val="single" w:sz="4" w:space="0" w:color="B0CCB0" w:themeColor="accent2"/>
-            </w:tcBorders>
-            <w:shd w:val="clear" w:color="auto" w:fill="auto"/>
-            <w:tcMar>
-              <w:left w:w="216" w:type="dxa"/>
-              <w:right w:w="216" w:type="dxa"/>
-            </w:tcMar>
-            <w:vAlign w:val="center"/>
-          </w:tcPr>
-          <w:p>
-            <w:pPr>
-              <w:pStyle w:val="Amount"/>
-              <w:jc w:val="center"/>
-              <w:rPr>
-                <w:lang w:val="fr-FR"/>
-              </w:rPr>
-            </w:pPr>
+            <w:r>
+              <w:t>13 616, 21</w:t>
+            </w:r>
+            <w:r>
+              <w:t xml:space="preserve"> €</w:t>
+            </w:r>
           </w:p>
         </w:tc>
       </w:tr>
@@ -1291,6 +1303,12 @@
                 <w:lang w:val="fr-FR"/>
               </w:rPr>
             </w:pPr>
+            <w:r>
+              <w:rPr>
+                <w:lang w:val="fr-FR"/>
+              </w:rPr>
+              <w:t>600 m</w:t>
+            </w:r>
           </w:p>
         </w:tc>
         <w:tc>
@@ -1312,11 +1330,17 @@
                 <w:lang w:val="fr-FR"/>
               </w:rPr>
             </w:pPr>
-          </w:p>
-        </w:tc>
-        <w:tc>
-          <w:tcPr>
-            <w:tcW w:w="1917" w:type="dxa"/>
+            <w:r>
+              <w:rPr>
+                <w:lang w:val="fr-FR"/>
+              </w:rPr>
+              <w:t>Pont protecteur de câbles</w:t>
+            </w:r>
+          </w:p>
+        </w:tc>
+        <w:tc>
+          <w:tcPr>
+            <w:tcW w:w="3555" w:type="dxa"/>
             <w:tcBorders>
               <w:top w:val="nil"/>
               <w:left w:val="single" w:sz="4" w:space="0" w:color="B0CCB0" w:themeColor="accent2"/>
@@ -1338,12 +1362,14 @@
                 <w:lang w:val="fr-FR"/>
               </w:rPr>
             </w:pPr>
-          </w:p>
-        </w:tc>
-        <w:tc>
-          <w:tcPr>
-            <w:tcW w:w="1638" w:type="dxa"/>
-            <w:gridSpan w:val="2"/>
+            <w:r>
+              <w:t>40 € pour 100 m</w:t>
+            </w:r>
+          </w:p>
+        </w:tc>
+        <w:tc>
+          <w:tcPr>
+            <w:tcW w:w="3638" w:type="dxa"/>
             <w:tcBorders>
               <w:top w:val="nil"/>
               <w:left w:val="single" w:sz="4" w:space="0" w:color="B0CCB0" w:themeColor="accent2"/>
@@ -1365,33 +1391,12 @@
                 <w:lang w:val="fr-FR"/>
               </w:rPr>
             </w:pPr>
-          </w:p>
-        </w:tc>
-        <w:tc>
-          <w:tcPr>
-            <w:tcW w:w="3638" w:type="dxa"/>
-            <w:gridSpan w:val="2"/>
-            <w:tcBorders>
-              <w:top w:val="nil"/>
-              <w:left w:val="single" w:sz="4" w:space="0" w:color="B0CCB0" w:themeColor="accent2"/>
-              <w:bottom w:val="nil"/>
-              <w:right w:val="single" w:sz="4" w:space="0" w:color="B0CCB0" w:themeColor="accent2"/>
-            </w:tcBorders>
-            <w:shd w:val="clear" w:color="auto" w:fill="auto"/>
-            <w:tcMar>
-              <w:left w:w="216" w:type="dxa"/>
-              <w:right w:w="216" w:type="dxa"/>
-            </w:tcMar>
-            <w:vAlign w:val="center"/>
-          </w:tcPr>
-          <w:p>
-            <w:pPr>
-              <w:pStyle w:val="Amount"/>
-              <w:jc w:val="center"/>
-              <w:rPr>
-                <w:lang w:val="fr-FR"/>
-              </w:rPr>
-            </w:pPr>
+            <w:r>
+              <w:rPr>
+                <w:lang w:val="fr-FR"/>
+              </w:rPr>
+              <w:t>240 €</w:t>
+            </w:r>
           </w:p>
         </w:tc>
       </w:tr>
@@ -1445,7 +1450,7 @@
         </w:tc>
         <w:tc>
           <w:tcPr>
-            <w:tcW w:w="1917" w:type="dxa"/>
+            <w:tcW w:w="3555" w:type="dxa"/>
             <w:tcBorders>
               <w:top w:val="nil"/>
               <w:left w:val="single" w:sz="4" w:space="0" w:color="B0CCB0" w:themeColor="accent2"/>
@@ -1471,35 +1476,7 @@
         </w:tc>
         <w:tc>
           <w:tcPr>
-            <w:tcW w:w="1638" w:type="dxa"/>
-            <w:gridSpan w:val="2"/>
-            <w:tcBorders>
-              <w:top w:val="nil"/>
-              <w:left w:val="single" w:sz="4" w:space="0" w:color="B0CCB0" w:themeColor="accent2"/>
-              <w:bottom w:val="nil"/>
-              <w:right w:val="single" w:sz="4" w:space="0" w:color="B0CCB0" w:themeColor="accent2"/>
-            </w:tcBorders>
-            <w:shd w:val="clear" w:color="auto" w:fill="auto"/>
-            <w:tcMar>
-              <w:left w:w="216" w:type="dxa"/>
-              <w:right w:w="216" w:type="dxa"/>
-            </w:tcMar>
-            <w:vAlign w:val="center"/>
-          </w:tcPr>
-          <w:p>
-            <w:pPr>
-              <w:pStyle w:val="Amount"/>
-              <w:jc w:val="center"/>
-              <w:rPr>
-                <w:lang w:val="fr-FR"/>
-              </w:rPr>
-            </w:pPr>
-          </w:p>
-        </w:tc>
-        <w:tc>
-          <w:tcPr>
             <w:tcW w:w="3638" w:type="dxa"/>
-            <w:gridSpan w:val="2"/>
             <w:tcBorders>
               <w:top w:val="nil"/>
               <w:left w:val="single" w:sz="4" w:space="0" w:color="B0CCB0" w:themeColor="accent2"/>
@@ -1536,7 +1513,7 @@
             <w:tcBorders>
               <w:top w:val="nil"/>
               <w:left w:val="single" w:sz="4" w:space="0" w:color="B0CCB0" w:themeColor="accent2"/>
-              <w:bottom w:val="single" w:sz="4" w:space="0" w:color="B0CCB0" w:themeColor="accent2"/>
+              <w:bottom w:val="nil"/>
               <w:right w:val="single" w:sz="4" w:space="0" w:color="B0CCB0" w:themeColor="accent2"/>
             </w:tcBorders>
             <w:shd w:val="clear" w:color="auto" w:fill="auto"/>
@@ -1557,28 +1534,28 @@
             <w:tcBorders>
               <w:top w:val="nil"/>
               <w:left w:val="single" w:sz="4" w:space="0" w:color="B0CCB0" w:themeColor="accent2"/>
-              <w:bottom w:val="single" w:sz="4" w:space="0" w:color="B0CCB0" w:themeColor="accent2"/>
-              <w:right w:val="single" w:sz="4" w:space="0" w:color="B0CCB0" w:themeColor="accent2"/>
-            </w:tcBorders>
-            <w:shd w:val="clear" w:color="auto" w:fill="auto"/>
-            <w:vAlign w:val="center"/>
-          </w:tcPr>
-          <w:p>
-            <w:pPr>
-              <w:jc w:val="center"/>
-              <w:rPr>
-                <w:lang w:val="fr-FR"/>
-              </w:rPr>
-            </w:pPr>
-          </w:p>
-        </w:tc>
-        <w:tc>
-          <w:tcPr>
-            <w:tcW w:w="1917" w:type="dxa"/>
-            <w:tcBorders>
-              <w:top w:val="nil"/>
-              <w:left w:val="single" w:sz="4" w:space="0" w:color="B0CCB0" w:themeColor="accent2"/>
-              <w:bottom w:val="single" w:sz="4" w:space="0" w:color="B0CCB0" w:themeColor="accent2"/>
+              <w:bottom w:val="nil"/>
+              <w:right w:val="single" w:sz="4" w:space="0" w:color="B0CCB0" w:themeColor="accent2"/>
+            </w:tcBorders>
+            <w:shd w:val="clear" w:color="auto" w:fill="auto"/>
+            <w:vAlign w:val="center"/>
+          </w:tcPr>
+          <w:p>
+            <w:pPr>
+              <w:jc w:val="center"/>
+              <w:rPr>
+                <w:lang w:val="fr-FR"/>
+              </w:rPr>
+            </w:pPr>
+          </w:p>
+        </w:tc>
+        <w:tc>
+          <w:tcPr>
+            <w:tcW w:w="3555" w:type="dxa"/>
+            <w:tcBorders>
+              <w:top w:val="nil"/>
+              <w:left w:val="single" w:sz="4" w:space="0" w:color="B0CCB0" w:themeColor="accent2"/>
+              <w:bottom w:val="nil"/>
               <w:right w:val="single" w:sz="4" w:space="0" w:color="B0CCB0" w:themeColor="accent2"/>
             </w:tcBorders>
             <w:shd w:val="clear" w:color="auto" w:fill="auto"/>
@@ -1600,39 +1577,11 @@
         </w:tc>
         <w:tc>
           <w:tcPr>
-            <w:tcW w:w="1638" w:type="dxa"/>
-            <w:gridSpan w:val="2"/>
-            <w:tcBorders>
-              <w:top w:val="nil"/>
-              <w:left w:val="single" w:sz="4" w:space="0" w:color="B0CCB0" w:themeColor="accent2"/>
-              <w:bottom w:val="single" w:sz="4" w:space="0" w:color="B0CCB0" w:themeColor="accent2"/>
-              <w:right w:val="single" w:sz="4" w:space="0" w:color="B0CCB0" w:themeColor="accent2"/>
-            </w:tcBorders>
-            <w:shd w:val="clear" w:color="auto" w:fill="auto"/>
-            <w:tcMar>
-              <w:left w:w="216" w:type="dxa"/>
-              <w:right w:w="216" w:type="dxa"/>
-            </w:tcMar>
-            <w:vAlign w:val="center"/>
-          </w:tcPr>
-          <w:p>
-            <w:pPr>
-              <w:pStyle w:val="Amount"/>
-              <w:jc w:val="center"/>
-              <w:rPr>
-                <w:lang w:val="fr-FR"/>
-              </w:rPr>
-            </w:pPr>
-          </w:p>
-        </w:tc>
-        <w:tc>
-          <w:tcPr>
             <w:tcW w:w="3638" w:type="dxa"/>
-            <w:gridSpan w:val="2"/>
-            <w:tcBorders>
-              <w:top w:val="nil"/>
-              <w:left w:val="single" w:sz="4" w:space="0" w:color="B0CCB0" w:themeColor="accent2"/>
-              <w:bottom w:val="single" w:sz="4" w:space="0" w:color="B0CCB0" w:themeColor="accent2"/>
+            <w:tcBorders>
+              <w:top w:val="nil"/>
+              <w:left w:val="single" w:sz="4" w:space="0" w:color="B0CCB0" w:themeColor="accent2"/>
+              <w:bottom w:val="nil"/>
               <w:right w:val="single" w:sz="4" w:space="0" w:color="B0CCB0" w:themeColor="accent2"/>
             </w:tcBorders>
             <w:shd w:val="clear" w:color="auto" w:fill="auto"/>
@@ -1661,42 +1610,51 @@
         </w:trPr>
         <w:tc>
           <w:tcPr>
-            <w:tcW w:w="6818" w:type="dxa"/>
-            <w:gridSpan w:val="4"/>
-            <w:tcBorders>
-              <w:top w:val="single" w:sz="4" w:space="0" w:color="B0CCB0" w:themeColor="accent2"/>
-              <w:left w:val="nil"/>
-              <w:bottom w:val="nil"/>
-              <w:right w:val="single" w:sz="4" w:space="0" w:color="B0CCB0" w:themeColor="accent2"/>
-            </w:tcBorders>
-            <w:shd w:val="clear" w:color="auto" w:fill="auto"/>
-            <w:vAlign w:val="center"/>
-          </w:tcPr>
-          <w:p>
-            <w:pPr>
-              <w:pStyle w:val="rightalignedtext"/>
-              <w:ind w:left="4560" w:hanging="283"/>
-              <w:jc w:val="center"/>
-              <w:rPr>
-                <w:lang w:val="fr-FR"/>
-              </w:rPr>
-            </w:pPr>
-            <w:r>
-              <w:rPr>
-                <w:rFonts w:ascii="Microsoft Sans Serif" w:hAnsi="Microsoft Sans Serif"/>
-                <w:color w:val="808080"/>
-                <w:lang w:val="fr-FR"/>
-              </w:rPr>
-              <w:t>Pourcentage de remise</w:t>
-            </w:r>
-          </w:p>
-        </w:tc>
-        <w:tc>
-          <w:tcPr>
-            <w:tcW w:w="1638" w:type="dxa"/>
-            <w:gridSpan w:val="2"/>
-            <w:tcBorders>
-              <w:top w:val="single" w:sz="4" w:space="0" w:color="B0CCB0" w:themeColor="accent2"/>
+            <w:tcW w:w="1049" w:type="dxa"/>
+            <w:tcBorders>
+              <w:top w:val="nil"/>
+              <w:left w:val="single" w:sz="4" w:space="0" w:color="B0CCB0" w:themeColor="accent2"/>
+              <w:bottom w:val="single" w:sz="4" w:space="0" w:color="B0CCB0" w:themeColor="accent2"/>
+              <w:right w:val="single" w:sz="4" w:space="0" w:color="B0CCB0" w:themeColor="accent2"/>
+            </w:tcBorders>
+            <w:shd w:val="clear" w:color="auto" w:fill="auto"/>
+            <w:vAlign w:val="center"/>
+          </w:tcPr>
+          <w:p>
+            <w:pPr>
+              <w:jc w:val="center"/>
+              <w:rPr>
+                <w:lang w:val="fr-FR"/>
+              </w:rPr>
+            </w:pPr>
+          </w:p>
+        </w:tc>
+        <w:tc>
+          <w:tcPr>
+            <w:tcW w:w="2443" w:type="dxa"/>
+            <w:tcBorders>
+              <w:top w:val="nil"/>
+              <w:left w:val="single" w:sz="4" w:space="0" w:color="B0CCB0" w:themeColor="accent2"/>
+              <w:bottom w:val="single" w:sz="4" w:space="0" w:color="B0CCB0" w:themeColor="accent2"/>
+              <w:right w:val="single" w:sz="4" w:space="0" w:color="B0CCB0" w:themeColor="accent2"/>
+            </w:tcBorders>
+            <w:shd w:val="clear" w:color="auto" w:fill="auto"/>
+            <w:vAlign w:val="center"/>
+          </w:tcPr>
+          <w:p>
+            <w:pPr>
+              <w:jc w:val="center"/>
+              <w:rPr>
+                <w:lang w:val="fr-FR"/>
+              </w:rPr>
+            </w:pPr>
+          </w:p>
+        </w:tc>
+        <w:tc>
+          <w:tcPr>
+            <w:tcW w:w="3555" w:type="dxa"/>
+            <w:tcBorders>
+              <w:top w:val="nil"/>
               <w:left w:val="single" w:sz="4" w:space="0" w:color="B0CCB0" w:themeColor="accent2"/>
               <w:bottom w:val="single" w:sz="4" w:space="0" w:color="B0CCB0" w:themeColor="accent2"/>
               <w:right w:val="single" w:sz="4" w:space="0" w:color="B0CCB0" w:themeColor="accent2"/>
@@ -1720,139 +1678,9 @@
         </w:tc>
         <w:tc>
           <w:tcPr>
-            <w:tcW w:w="2229" w:type="dxa"/>
-            <w:tcBorders>
-              <w:top w:val="single" w:sz="4" w:space="0" w:color="B0CCB0" w:themeColor="accent2"/>
-              <w:left w:val="single" w:sz="4" w:space="0" w:color="B0CCB0" w:themeColor="accent2"/>
-              <w:bottom w:val="single" w:sz="4" w:space="0" w:color="B0CCB0" w:themeColor="accent2"/>
-              <w:right w:val="single" w:sz="4" w:space="0" w:color="B0CCB0" w:themeColor="accent2"/>
-            </w:tcBorders>
-            <w:shd w:val="clear" w:color="auto" w:fill="auto"/>
-            <w:tcMar>
-              <w:left w:w="216" w:type="dxa"/>
-              <w:right w:w="216" w:type="dxa"/>
-            </w:tcMar>
-            <w:vAlign w:val="center"/>
-          </w:tcPr>
-          <w:p>
-            <w:pPr>
-              <w:pStyle w:val="Amount"/>
-              <w:jc w:val="center"/>
-              <w:rPr>
-                <w:lang w:val="fr-FR"/>
-              </w:rPr>
-            </w:pPr>
-          </w:p>
-        </w:tc>
-      </w:tr>
-      <w:tr>
-        <w:trPr>
-          <w:cantSplit/>
-          <w:trHeight w:val="216"/>
-          <w:jc w:val="center"/>
-        </w:trPr>
-        <w:tc>
-          <w:tcPr>
-            <w:tcW w:w="8456" w:type="dxa"/>
-            <w:gridSpan w:val="6"/>
-            <w:tcBorders>
-              <w:top w:val="nil"/>
-              <w:left w:val="nil"/>
-              <w:bottom w:val="nil"/>
-              <w:right w:val="single" w:sz="4" w:space="0" w:color="B0CCB0" w:themeColor="accent2"/>
-            </w:tcBorders>
-            <w:shd w:val="clear" w:color="auto" w:fill="auto"/>
-            <w:vAlign w:val="center"/>
-          </w:tcPr>
-          <w:p>
-            <w:pPr>
-              <w:pStyle w:val="rightalignedtext"/>
-              <w:ind w:firstLine="6686"/>
-              <w:jc w:val="center"/>
-              <w:rPr>
-                <w:lang w:val="fr-FR"/>
-              </w:rPr>
-            </w:pPr>
-            <w:r>
-              <w:rPr>
-                <w:rFonts w:ascii="Microsoft Sans Serif" w:hAnsi="Microsoft Sans Serif"/>
-                <w:color w:val="808080"/>
-                <w:lang w:val="fr-FR"/>
-              </w:rPr>
-              <w:t>Sous-total</w:t>
-            </w:r>
-          </w:p>
-        </w:tc>
-        <w:tc>
-          <w:tcPr>
-            <w:tcW w:w="2229" w:type="dxa"/>
-            <w:tcBorders>
-              <w:top w:val="single" w:sz="4" w:space="0" w:color="B0CCB0" w:themeColor="accent2"/>
-              <w:left w:val="single" w:sz="4" w:space="0" w:color="B0CCB0" w:themeColor="accent2"/>
-              <w:bottom w:val="single" w:sz="4" w:space="0" w:color="B0CCB0" w:themeColor="accent2"/>
-              <w:right w:val="single" w:sz="4" w:space="0" w:color="B0CCB0" w:themeColor="accent2"/>
-            </w:tcBorders>
-            <w:shd w:val="clear" w:color="auto" w:fill="auto"/>
-            <w:tcMar>
-              <w:left w:w="216" w:type="dxa"/>
-              <w:right w:w="216" w:type="dxa"/>
-            </w:tcMar>
-            <w:vAlign w:val="center"/>
-          </w:tcPr>
-          <w:p>
-            <w:pPr>
-              <w:pStyle w:val="Amount"/>
-              <w:jc w:val="center"/>
-              <w:rPr>
-                <w:lang w:val="fr-FR"/>
-              </w:rPr>
-            </w:pPr>
-          </w:p>
-        </w:tc>
-      </w:tr>
-      <w:tr>
-        <w:trPr>
-          <w:cantSplit/>
-          <w:trHeight w:val="216"/>
-          <w:jc w:val="center"/>
-        </w:trPr>
-        <w:tc>
-          <w:tcPr>
-            <w:tcW w:w="8456" w:type="dxa"/>
-            <w:gridSpan w:val="6"/>
-            <w:tcBorders>
-              <w:top w:val="nil"/>
-              <w:left w:val="nil"/>
-              <w:bottom w:val="nil"/>
-              <w:right w:val="single" w:sz="4" w:space="0" w:color="B0CCB0" w:themeColor="accent2"/>
-            </w:tcBorders>
-            <w:shd w:val="clear" w:color="auto" w:fill="auto"/>
-            <w:vAlign w:val="center"/>
-          </w:tcPr>
-          <w:p>
-            <w:pPr>
-              <w:pStyle w:val="rightalignedtext"/>
-              <w:ind w:firstLine="6970"/>
-              <w:jc w:val="center"/>
-              <w:rPr>
-                <w:lang w:val="fr-FR"/>
-              </w:rPr>
-            </w:pPr>
-            <w:r>
-              <w:rPr>
-                <w:rFonts w:ascii="Microsoft Sans Serif" w:hAnsi="Microsoft Sans Serif"/>
-                <w:color w:val="808080"/>
-                <w:lang w:val="fr-FR"/>
-              </w:rPr>
-              <w:t>Taxes ventes</w:t>
-            </w:r>
-          </w:p>
-        </w:tc>
-        <w:tc>
-          <w:tcPr>
-            <w:tcW w:w="2229" w:type="dxa"/>
-            <w:tcBorders>
-              <w:top w:val="single" w:sz="4" w:space="0" w:color="B0CCB0" w:themeColor="accent2"/>
+            <w:tcW w:w="3638" w:type="dxa"/>
+            <w:tcBorders>
+              <w:top w:val="nil"/>
               <w:left w:val="single" w:sz="4" w:space="0" w:color="B0CCB0" w:themeColor="accent2"/>
               <w:bottom w:val="single" w:sz="4" w:space="0" w:color="B0CCB0" w:themeColor="accent2"/>
               <w:right w:val="single" w:sz="4" w:space="0" w:color="B0CCB0" w:themeColor="accent2"/>
@@ -1883,8 +1711,8 @@
         </w:trPr>
         <w:tc>
           <w:tcPr>
-            <w:tcW w:w="8456" w:type="dxa"/>
-            <w:gridSpan w:val="6"/>
+            <w:tcW w:w="7047" w:type="dxa"/>
+            <w:gridSpan w:val="3"/>
             <w:tcBorders>
               <w:top w:val="nil"/>
               <w:left w:val="nil"/>
@@ -1915,7 +1743,7 @@
         </w:tc>
         <w:tc>
           <w:tcPr>
-            <w:tcW w:w="2229" w:type="dxa"/>
+            <w:tcW w:w="3638" w:type="dxa"/>
             <w:tcBorders>
               <w:top w:val="single" w:sz="4" w:space="0" w:color="B0CCB0" w:themeColor="accent2"/>
               <w:left w:val="single" w:sz="4" w:space="0" w:color="B0CCB0" w:themeColor="accent2"/>
@@ -1937,6 +1765,30 @@
                 <w:lang w:val="fr-FR"/>
               </w:rPr>
             </w:pPr>
+            <w:r>
+              <w:rPr>
+                <w:lang w:val="fr-FR"/>
+              </w:rPr>
+              <w:t>42</w:t>
+            </w:r>
+            <w:r>
+              <w:rPr>
+                <w:lang w:val="fr-FR"/>
+              </w:rPr>
+              <w:t xml:space="preserve"> </w:t>
+            </w:r>
+            <w:r>
+              <w:rPr>
+                <w:lang w:val="fr-FR"/>
+              </w:rPr>
+              <w:t>906,21</w:t>
+            </w:r>
+            <w:r>
+              <w:rPr>
+                <w:lang w:val="fr-FR"/>
+              </w:rPr>
+              <w:t xml:space="preserve"> €</w:t>
+            </w:r>
           </w:p>
         </w:tc>
       </w:tr>
@@ -1956,6 +1808,44 @@
     </w:sectPr>
   </w:body>
 </w:document>
+</file>
+
+<file path=word/endnotes.xml><?xml version="1.0" encoding="utf-8"?>
+<w:endnotes xmlns:wpc="http://schemas.microsoft.com/office/word/2010/wordprocessingCanvas" xmlns:cx="http://schemas.microsoft.com/office/drawing/2014/chartex" xmlns:cx1="http://schemas.microsoft.com/office/drawing/2015/9/8/chartex" xmlns:cx2="http://schemas.microsoft.com/office/drawing/2015/10/21/chartex" xmlns:cx3="http://schemas.microsoft.com/office/drawing/2016/5/9/chartex" xmlns:cx4="http://schemas.microsoft.com/office/drawing/2016/5/10/chartex" xmlns:cx5="http://schemas.microsoft.com/office/drawing/2016/5/11/chartex" xmlns:cx6="http://schemas.microsoft.com/office/drawing/2016/5/12/chartex" xmlns:cx7="http://schemas.microsoft.com/office/drawing/2016/5/13/chartex" xmlns:cx8="http://schemas.microsoft.com/office/drawing/2016/5/14/chartex" xmlns:mc="http://schemas.openxmlformats.org/markup-compatibility/2006" xmlns:aink="http://schemas.microsoft.com/office/drawing/2016/ink" xmlns:am3d="http://schemas.microsoft.com/office/drawing/2017/model3d" xmlns:o="urn:schemas-microsoft-com:office:office" xmlns:r="http://schemas.openxmlformats.org/officeDocument/2006/relationships" xmlns:m="http://schemas.openxmlformats.org/officeDocument/2006/math" xmlns:v="urn:schemas-microsoft-com:vml" xmlns:wp14="http://schemas.microsoft.com/office/word/2010/wordprocessingDrawing" xmlns:wp="http://schemas.openxmlformats.org/drawingml/2006/wordprocessingDrawing" xmlns:w10="urn:schemas-microsoft-com:office:word" xmlns:w="http://schemas.openxmlformats.org/wordprocessingml/2006/main" xmlns:w14="http://schemas.microsoft.com/office/word/2010/wordml" xmlns:w15="http://schemas.microsoft.com/office/word/2012/wordml" xmlns:w16cid="http://schemas.microsoft.com/office/word/2016/wordml/cid" xmlns:w16se="http://schemas.microsoft.com/office/word/2015/wordml/symex" xmlns:wpg="http://schemas.microsoft.com/office/word/2010/wordprocessingGroup" xmlns:wpi="http://schemas.microsoft.com/office/word/2010/wordprocessingInk" xmlns:wne="http://schemas.microsoft.com/office/word/2006/wordml" xmlns:wps="http://schemas.microsoft.com/office/word/2010/wordprocessingShape" mc:Ignorable="w14 w15 w16se w16cid wp14">
+  <w:endnote w:type="separator" w:id="-1">
+    <w:p>
+      <w:r>
+        <w:separator/>
+      </w:r>
+    </w:p>
+  </w:endnote>
+  <w:endnote w:type="continuationSeparator" w:id="0">
+    <w:p>
+      <w:r>
+        <w:continuationSeparator/>
+      </w:r>
+    </w:p>
+  </w:endnote>
+</w:endnotes>
+</file>
+
+<file path=word/footnotes.xml><?xml version="1.0" encoding="utf-8"?>
+<w:footnotes xmlns:wpc="http://schemas.microsoft.com/office/word/2010/wordprocessingCanvas" xmlns:cx="http://schemas.microsoft.com/office/drawing/2014/chartex" xmlns:cx1="http://schemas.microsoft.com/office/drawing/2015/9/8/chartex" xmlns:cx2="http://schemas.microsoft.com/office/drawing/2015/10/21/chartex" xmlns:cx3="http://schemas.microsoft.com/office/drawing/2016/5/9/chartex" xmlns:cx4="http://schemas.microsoft.com/office/drawing/2016/5/10/chartex" xmlns:cx5="http://schemas.microsoft.com/office/drawing/2016/5/11/chartex" xmlns:cx6="http://schemas.microsoft.com/office/drawing/2016/5/12/chartex" xmlns:cx7="http://schemas.microsoft.com/office/drawing/2016/5/13/chartex" xmlns:cx8="http://schemas.microsoft.com/office/drawing/2016/5/14/chartex" xmlns:mc="http://schemas.openxmlformats.org/markup-compatibility/2006" xmlns:aink="http://schemas.microsoft.com/office/drawing/2016/ink" xmlns:am3d="http://schemas.microsoft.com/office/drawing/2017/model3d" xmlns:o="urn:schemas-microsoft-com:office:office" xmlns:r="http://schemas.openxmlformats.org/officeDocument/2006/relationships" xmlns:m="http://schemas.openxmlformats.org/officeDocument/2006/math" xmlns:v="urn:schemas-microsoft-com:vml" xmlns:wp14="http://schemas.microsoft.com/office/word/2010/wordprocessingDrawing" xmlns:wp="http://schemas.openxmlformats.org/drawingml/2006/wordprocessingDrawing" xmlns:w10="urn:schemas-microsoft-com:office:word" xmlns:w="http://schemas.openxmlformats.org/wordprocessingml/2006/main" xmlns:w14="http://schemas.microsoft.com/office/word/2010/wordml" xmlns:w15="http://schemas.microsoft.com/office/word/2012/wordml" xmlns:w16cid="http://schemas.microsoft.com/office/word/2016/wordml/cid" xmlns:w16se="http://schemas.microsoft.com/office/word/2015/wordml/symex" xmlns:wpg="http://schemas.microsoft.com/office/word/2010/wordprocessingGroup" xmlns:wpi="http://schemas.microsoft.com/office/word/2010/wordprocessingInk" xmlns:wne="http://schemas.microsoft.com/office/word/2006/wordml" xmlns:wps="http://schemas.microsoft.com/office/word/2010/wordprocessingShape" mc:Ignorable="w14 w15 w16se w16cid wp14">
+  <w:footnote w:type="separator" w:id="-1">
+    <w:p>
+      <w:r>
+        <w:separator/>
+      </w:r>
+    </w:p>
+  </w:footnote>
+  <w:footnote w:type="continuationSeparator" w:id="0">
+    <w:p>
+      <w:r>
+        <w:continuationSeparator/>
+      </w:r>
+    </w:p>
+  </w:footnote>
+</w:footnotes>
 </file>
 
 <file path=word/numbering.xml><?xml version="1.0" encoding="utf-8"?>
@@ -1981,7 +1871,7 @@
         <v:path o:extrusionok="f" gradientshapeok="t" o:connecttype="rect"/>
         <o:lock v:ext="edit" aspectratio="t"/>
       </v:shapetype>
-      <v:shape id="_x0000_i1027" type="#_x0000_t75" alt="Logo placeholder" style="width:3in;height:3in" o:bullet="t">
+      <v:shape id="_x0000_i1026" type="#_x0000_t75" alt="Logo placeholder" style="width:3in;height:3in" o:bullet="t">
         <v:imagedata r:id="rId1" o:title="template_logo"/>
       </v:shape>
     </w:pict>
@@ -2265,6 +2155,8 @@
     <w:lsdException w:name="Table Subtle 2" w:semiHidden="1" w:unhideWhenUsed="1"/>
     <w:lsdException w:name="Table Web 1" w:semiHidden="1" w:unhideWhenUsed="1"/>
     <w:lsdException w:name="Table Web 2" w:semiHidden="1" w:unhideWhenUsed="1"/>
+    <w:lsdException w:name="Table Web 3" w:semiHidden="1" w:unhideWhenUsed="1"/>
+    <w:lsdException w:name="Table Theme" w:semiHidden="1" w:unhideWhenUsed="1"/>
     <w:lsdException w:name="Placeholder Text" w:semiHidden="1" w:uiPriority="99"/>
     <w:lsdException w:name="No Spacing" w:uiPriority="1" w:qFormat="1"/>
     <w:lsdException w:name="Light Shading" w:uiPriority="60"/>
@@ -2756,6 +2648,54 @@
       <w:szCs w:val="18"/>
     </w:rPr>
   </w:style>
+  <w:style w:type="paragraph" w:styleId="En-tte">
+    <w:name w:val="header"/>
+    <w:basedOn w:val="Normal"/>
+    <w:link w:val="En-tteCar"/>
+    <w:unhideWhenUsed/>
+    <w:rsid w:val="0098591D"/>
+    <w:pPr>
+      <w:tabs>
+        <w:tab w:val="center" w:pos="4536"/>
+        <w:tab w:val="right" w:pos="9072"/>
+      </w:tabs>
+    </w:pPr>
+  </w:style>
+  <w:style w:type="character" w:customStyle="1" w:styleId="En-tteCar">
+    <w:name w:val="En-tête Car"/>
+    <w:basedOn w:val="Policepardfaut"/>
+    <w:link w:val="En-tte"/>
+    <w:rsid w:val="0098591D"/>
+    <w:rPr>
+      <w:rFonts w:asciiTheme="minorHAnsi" w:hAnsiTheme="minorHAnsi"/>
+      <w:sz w:val="16"/>
+      <w:szCs w:val="24"/>
+    </w:rPr>
+  </w:style>
+  <w:style w:type="paragraph" w:styleId="Pieddepage">
+    <w:name w:val="footer"/>
+    <w:basedOn w:val="Normal"/>
+    <w:link w:val="PieddepageCar"/>
+    <w:unhideWhenUsed/>
+    <w:rsid w:val="0098591D"/>
+    <w:pPr>
+      <w:tabs>
+        <w:tab w:val="center" w:pos="4536"/>
+        <w:tab w:val="right" w:pos="9072"/>
+      </w:tabs>
+    </w:pPr>
+  </w:style>
+  <w:style w:type="character" w:customStyle="1" w:styleId="PieddepageCar">
+    <w:name w:val="Pied de page Car"/>
+    <w:basedOn w:val="Policepardfaut"/>
+    <w:link w:val="Pieddepage"/>
+    <w:rsid w:val="0098591D"/>
+    <w:rPr>
+      <w:rFonts w:asciiTheme="minorHAnsi" w:hAnsiTheme="minorHAnsi"/>
+      <w:sz w:val="16"/>
+      <w:szCs w:val="24"/>
+    </w:rPr>
+  </w:style>
 </w:styles>
 </file>
 

</xml_diff>